<commit_message>
added workflow notes, infro from reiter et al., 2021
</commit_message>
<xml_diff>
--- a/Cheat Sheets/2c_CRASH COURSE_PYTHON.docx
+++ b/Cheat Sheets/2c_CRASH COURSE_PYTHON.docx
@@ -19,6 +19,660 @@
       <w:pPr>
         <w:spacing w:after="0" w:line="240" w:lineRule="auto"/>
       </w:pPr>
+      <w:r>
+        <w:t>PYTHON DATA TYPES</w:t>
+      </w:r>
+    </w:p>
+    <w:p>
+      <w:pPr>
+        <w:pStyle w:val="ListParagraph"/>
+        <w:numPr>
+          <w:ilvl w:val="0"/>
+          <w:numId w:val="1"/>
+        </w:numPr>
+        <w:spacing w:after="0" w:line="240" w:lineRule="auto"/>
+      </w:pPr>
+      <w:r>
+        <w:t>Immutable data type (static, can’t be changed once set)</w:t>
+      </w:r>
+    </w:p>
+    <w:p>
+      <w:pPr>
+        <w:pStyle w:val="ListParagraph"/>
+        <w:numPr>
+          <w:ilvl w:val="1"/>
+          <w:numId w:val="1"/>
+        </w:numPr>
+        <w:spacing w:after="0" w:line="240" w:lineRule="auto"/>
+      </w:pPr>
+      <w:r>
+        <w:t>Numbers</w:t>
+      </w:r>
+    </w:p>
+    <w:p>
+      <w:pPr>
+        <w:pStyle w:val="ListParagraph"/>
+        <w:numPr>
+          <w:ilvl w:val="1"/>
+          <w:numId w:val="1"/>
+        </w:numPr>
+        <w:spacing w:after="0" w:line="240" w:lineRule="auto"/>
+      </w:pPr>
+      <w:r>
+        <w:t>Strings</w:t>
+      </w:r>
+    </w:p>
+    <w:p>
+      <w:pPr>
+        <w:pStyle w:val="ListParagraph"/>
+        <w:numPr>
+          <w:ilvl w:val="1"/>
+          <w:numId w:val="1"/>
+        </w:numPr>
+        <w:spacing w:after="0" w:line="240" w:lineRule="auto"/>
+      </w:pPr>
+      <w:r>
+        <w:t>Tuples</w:t>
+      </w:r>
+    </w:p>
+    <w:p>
+      <w:pPr>
+        <w:pStyle w:val="ListParagraph"/>
+        <w:numPr>
+          <w:ilvl w:val="0"/>
+          <w:numId w:val="1"/>
+        </w:numPr>
+        <w:spacing w:after="0" w:line="240" w:lineRule="auto"/>
+      </w:pPr>
+      <w:r>
+        <w:t>Mutable data types (can be changed by adding or removing parts)</w:t>
+      </w:r>
+    </w:p>
+    <w:p>
+      <w:pPr>
+        <w:pStyle w:val="ListParagraph"/>
+        <w:numPr>
+          <w:ilvl w:val="1"/>
+          <w:numId w:val="1"/>
+        </w:numPr>
+        <w:spacing w:after="0" w:line="240" w:lineRule="auto"/>
+      </w:pPr>
+      <w:r>
+        <w:t>Lists</w:t>
+      </w:r>
+    </w:p>
+    <w:p>
+      <w:pPr>
+        <w:pStyle w:val="ListParagraph"/>
+        <w:numPr>
+          <w:ilvl w:val="1"/>
+          <w:numId w:val="1"/>
+        </w:numPr>
+        <w:spacing w:after="0" w:line="240" w:lineRule="auto"/>
+      </w:pPr>
+      <w:r>
+        <w:t>Dictionary</w:t>
+      </w:r>
+    </w:p>
+    <w:p>
+      <w:pPr>
+        <w:pStyle w:val="ListParagraph"/>
+        <w:numPr>
+          <w:ilvl w:val="1"/>
+          <w:numId w:val="1"/>
+        </w:numPr>
+        <w:spacing w:after="0" w:line="240" w:lineRule="auto"/>
+      </w:pPr>
+      <w:r>
+        <w:t>Sets</w:t>
+      </w:r>
+    </w:p>
+    <w:p>
+      <w:pPr>
+        <w:spacing w:after="0" w:line="240" w:lineRule="auto"/>
+      </w:pPr>
+      <w:r>
+        <w:t>EXAMPLES OF DATA TYPES (</w:t>
+      </w:r>
+      <w:r>
+        <w:rPr>
+          <w:color w:val="0070C0"/>
+        </w:rPr>
+        <w:t>IMMUTABLE</w:t>
+      </w:r>
+      <w:r>
+        <w:t xml:space="preserve"> AND</w:t>
+      </w:r>
+      <w:r>
+        <w:rPr>
+          <w:color w:val="FF0000"/>
+        </w:rPr>
+        <w:t xml:space="preserve"> MUTABLE</w:t>
+      </w:r>
+      <w:r>
+        <w:t>)</w:t>
+      </w:r>
+    </w:p>
+    <w:p>
+      <w:pPr>
+        <w:pStyle w:val="ListParagraph"/>
+        <w:numPr>
+          <w:ilvl w:val="0"/>
+          <w:numId w:val="2"/>
+        </w:numPr>
+        <w:spacing w:after="0" w:line="240" w:lineRule="auto"/>
+        <w:rPr>
+          <w:color w:val="0070C0"/>
+        </w:rPr>
+      </w:pPr>
+      <w:r>
+        <w:rPr>
+          <w:color w:val="0070C0"/>
+        </w:rPr>
+        <w:t>Integers (int)</w:t>
+      </w:r>
+    </w:p>
+    <w:p>
+      <w:pPr>
+        <w:pStyle w:val="ListParagraph"/>
+        <w:numPr>
+          <w:ilvl w:val="1"/>
+          <w:numId w:val="2"/>
+        </w:numPr>
+        <w:spacing w:after="0" w:line="240" w:lineRule="auto"/>
+        <w:rPr>
+          <w:color w:val="0070C0"/>
+        </w:rPr>
+      </w:pPr>
+      <w:r>
+        <w:rPr>
+          <w:color w:val="0070C0"/>
+        </w:rPr>
+        <w:t>Whole numbers</w:t>
+      </w:r>
+    </w:p>
+    <w:p>
+      <w:pPr>
+        <w:pStyle w:val="ListParagraph"/>
+        <w:numPr>
+          <w:ilvl w:val="1"/>
+          <w:numId w:val="2"/>
+        </w:numPr>
+        <w:spacing w:after="0" w:line="240" w:lineRule="auto"/>
+        <w:rPr>
+          <w:color w:val="0070C0"/>
+        </w:rPr>
+      </w:pPr>
+      <w:r>
+        <w:rPr>
+          <w:color w:val="0070C0"/>
+        </w:rPr>
+        <w:t>Ex: 3</w:t>
+      </w:r>
+    </w:p>
+    <w:p>
+      <w:pPr>
+        <w:pStyle w:val="ListParagraph"/>
+        <w:numPr>
+          <w:ilvl w:val="0"/>
+          <w:numId w:val="2"/>
+        </w:numPr>
+        <w:spacing w:after="0" w:line="240" w:lineRule="auto"/>
+        <w:rPr>
+          <w:color w:val="0070C0"/>
+        </w:rPr>
+      </w:pPr>
+      <w:r>
+        <w:rPr>
+          <w:color w:val="0070C0"/>
+        </w:rPr>
+        <w:t>Floating point (float)</w:t>
+      </w:r>
+    </w:p>
+    <w:p>
+      <w:pPr>
+        <w:pStyle w:val="ListParagraph"/>
+        <w:numPr>
+          <w:ilvl w:val="1"/>
+          <w:numId w:val="2"/>
+        </w:numPr>
+        <w:spacing w:after="0" w:line="240" w:lineRule="auto"/>
+        <w:rPr>
+          <w:color w:val="0070C0"/>
+        </w:rPr>
+      </w:pPr>
+      <w:r>
+        <w:rPr>
+          <w:color w:val="0070C0"/>
+        </w:rPr>
+        <w:t>Numbers with a decimal point</w:t>
+      </w:r>
+    </w:p>
+    <w:p>
+      <w:pPr>
+        <w:pStyle w:val="ListParagraph"/>
+        <w:numPr>
+          <w:ilvl w:val="1"/>
+          <w:numId w:val="2"/>
+        </w:numPr>
+        <w:spacing w:after="0" w:line="240" w:lineRule="auto"/>
+        <w:rPr>
+          <w:color w:val="0070C0"/>
+        </w:rPr>
+      </w:pPr>
+      <w:r>
+        <w:rPr>
+          <w:color w:val="0070C0"/>
+        </w:rPr>
+        <w:t>Ex: 100.0</w:t>
+      </w:r>
+    </w:p>
+    <w:p>
+      <w:pPr>
+        <w:pStyle w:val="ListParagraph"/>
+        <w:numPr>
+          <w:ilvl w:val="0"/>
+          <w:numId w:val="2"/>
+        </w:numPr>
+        <w:spacing w:after="0" w:line="240" w:lineRule="auto"/>
+        <w:rPr>
+          <w:color w:val="0070C0"/>
+        </w:rPr>
+      </w:pPr>
+      <w:r>
+        <w:rPr>
+          <w:color w:val="0070C0"/>
+        </w:rPr>
+        <w:t>Strings (str)</w:t>
+      </w:r>
+    </w:p>
+    <w:p>
+      <w:pPr>
+        <w:pStyle w:val="ListParagraph"/>
+        <w:numPr>
+          <w:ilvl w:val="1"/>
+          <w:numId w:val="2"/>
+        </w:numPr>
+        <w:spacing w:after="0" w:line="240" w:lineRule="auto"/>
+        <w:rPr>
+          <w:color w:val="0070C0"/>
+        </w:rPr>
+      </w:pPr>
+      <w:r>
+        <w:rPr>
+          <w:color w:val="0070C0"/>
+        </w:rPr>
+        <w:t>Ordered sequence of characters</w:t>
+      </w:r>
+    </w:p>
+    <w:p>
+      <w:pPr>
+        <w:pStyle w:val="ListParagraph"/>
+        <w:numPr>
+          <w:ilvl w:val="1"/>
+          <w:numId w:val="2"/>
+        </w:numPr>
+        <w:spacing w:after="0" w:line="240" w:lineRule="auto"/>
+        <w:rPr>
+          <w:color w:val="0070C0"/>
+        </w:rPr>
+      </w:pPr>
+      <w:r>
+        <w:rPr>
+          <w:color w:val="0070C0"/>
+        </w:rPr>
+        <w:t>“Ex: “hello”</w:t>
+      </w:r>
+    </w:p>
+    <w:p>
+      <w:pPr>
+        <w:pStyle w:val="ListParagraph"/>
+        <w:numPr>
+          <w:ilvl w:val="0"/>
+          <w:numId w:val="2"/>
+        </w:numPr>
+        <w:spacing w:after="0" w:line="240" w:lineRule="auto"/>
+        <w:rPr>
+          <w:color w:val="FF0000"/>
+        </w:rPr>
+      </w:pPr>
+      <w:r>
+        <w:rPr>
+          <w:color w:val="FF0000"/>
+        </w:rPr>
+        <w:t>Lists (list)</w:t>
+      </w:r>
+    </w:p>
+    <w:p>
+      <w:pPr>
+        <w:pStyle w:val="ListParagraph"/>
+        <w:numPr>
+          <w:ilvl w:val="1"/>
+          <w:numId w:val="2"/>
+        </w:numPr>
+        <w:spacing w:after="0" w:line="240" w:lineRule="auto"/>
+        <w:rPr>
+          <w:color w:val="FF0000"/>
+        </w:rPr>
+      </w:pPr>
+      <w:r>
+        <w:rPr>
+          <w:color w:val="FF0000"/>
+        </w:rPr>
+        <w:t xml:space="preserve">Ordered sequence of objects </w:t>
+      </w:r>
+    </w:p>
+    <w:p>
+      <w:pPr>
+        <w:pStyle w:val="ListParagraph"/>
+        <w:numPr>
+          <w:ilvl w:val="1"/>
+          <w:numId w:val="2"/>
+        </w:numPr>
+        <w:spacing w:after="0" w:line="240" w:lineRule="auto"/>
+        <w:rPr>
+          <w:color w:val="FF0000"/>
+        </w:rPr>
+      </w:pPr>
+      <w:r>
+        <w:rPr>
+          <w:color w:val="FF0000"/>
+        </w:rPr>
+        <w:t>Ex: [10, “hello, 200.3]</w:t>
+      </w:r>
+    </w:p>
+    <w:p>
+      <w:pPr>
+        <w:pStyle w:val="ListParagraph"/>
+        <w:numPr>
+          <w:ilvl w:val="0"/>
+          <w:numId w:val="2"/>
+        </w:numPr>
+        <w:spacing w:after="0" w:line="240" w:lineRule="auto"/>
+        <w:rPr>
+          <w:color w:val="FF0000"/>
+        </w:rPr>
+      </w:pPr>
+      <w:r>
+        <w:rPr>
+          <w:color w:val="FF0000"/>
+        </w:rPr>
+        <w:t>Dictionaries (</w:t>
+      </w:r>
+      <w:proofErr w:type="spellStart"/>
+      <w:r>
+        <w:rPr>
+          <w:color w:val="FF0000"/>
+        </w:rPr>
+        <w:t>dict</w:t>
+      </w:r>
+      <w:proofErr w:type="spellEnd"/>
+      <w:r>
+        <w:rPr>
+          <w:color w:val="FF0000"/>
+        </w:rPr>
+        <w:t>)</w:t>
+      </w:r>
+    </w:p>
+    <w:p>
+      <w:pPr>
+        <w:pStyle w:val="ListParagraph"/>
+        <w:numPr>
+          <w:ilvl w:val="1"/>
+          <w:numId w:val="2"/>
+        </w:numPr>
+        <w:spacing w:after="0" w:line="240" w:lineRule="auto"/>
+        <w:rPr>
+          <w:color w:val="FF0000"/>
+        </w:rPr>
+      </w:pPr>
+      <w:r>
+        <w:rPr>
+          <w:color w:val="FF0000"/>
+        </w:rPr>
+        <w:t xml:space="preserve">Unordered </w:t>
+      </w:r>
+      <w:proofErr w:type="spellStart"/>
+      <w:r>
+        <w:rPr>
+          <w:color w:val="FF0000"/>
+        </w:rPr>
+        <w:t>key:value</w:t>
+      </w:r>
+      <w:proofErr w:type="spellEnd"/>
+      <w:r>
+        <w:rPr>
+          <w:color w:val="FF0000"/>
+        </w:rPr>
+        <w:t xml:space="preserve"> pairs</w:t>
+      </w:r>
+    </w:p>
+    <w:p>
+      <w:pPr>
+        <w:pStyle w:val="ListParagraph"/>
+        <w:numPr>
+          <w:ilvl w:val="1"/>
+          <w:numId w:val="2"/>
+        </w:numPr>
+        <w:spacing w:after="0" w:line="240" w:lineRule="auto"/>
+        <w:rPr>
+          <w:color w:val="FF0000"/>
+        </w:rPr>
+      </w:pPr>
+      <w:r>
+        <w:rPr>
+          <w:color w:val="FF0000"/>
+        </w:rPr>
+        <w:t>Ex: {“</w:t>
+      </w:r>
+      <w:proofErr w:type="spellStart"/>
+      <w:r>
+        <w:rPr>
+          <w:color w:val="FF0000"/>
+        </w:rPr>
+        <w:t>mykey</w:t>
+      </w:r>
+      <w:proofErr w:type="spellEnd"/>
+      <w:proofErr w:type="gramStart"/>
+      <w:r>
+        <w:rPr>
+          <w:color w:val="FF0000"/>
+        </w:rPr>
+        <w:t>” :</w:t>
+      </w:r>
+      <w:proofErr w:type="gramEnd"/>
+      <w:r>
+        <w:rPr>
+          <w:color w:val="FF0000"/>
+        </w:rPr>
+        <w:t xml:space="preserve"> “value”, “name” : “Frankie”}</w:t>
+      </w:r>
+    </w:p>
+    <w:p>
+      <w:pPr>
+        <w:pStyle w:val="ListParagraph"/>
+        <w:numPr>
+          <w:ilvl w:val="0"/>
+          <w:numId w:val="2"/>
+        </w:numPr>
+        <w:spacing w:after="0" w:line="240" w:lineRule="auto"/>
+        <w:rPr>
+          <w:color w:val="0070C0"/>
+        </w:rPr>
+      </w:pPr>
+      <w:r>
+        <w:rPr>
+          <w:color w:val="0070C0"/>
+        </w:rPr>
+        <w:t>Tuples (tup)</w:t>
+      </w:r>
+    </w:p>
+    <w:p>
+      <w:pPr>
+        <w:pStyle w:val="ListParagraph"/>
+        <w:numPr>
+          <w:ilvl w:val="1"/>
+          <w:numId w:val="2"/>
+        </w:numPr>
+        <w:spacing w:after="0" w:line="240" w:lineRule="auto"/>
+        <w:rPr>
+          <w:color w:val="0070C0"/>
+        </w:rPr>
+      </w:pPr>
+      <w:r>
+        <w:rPr>
+          <w:color w:val="0070C0"/>
+        </w:rPr>
+        <w:t>Ordered immutable sequence of objects</w:t>
+      </w:r>
+    </w:p>
+    <w:p>
+      <w:pPr>
+        <w:pStyle w:val="ListParagraph"/>
+        <w:numPr>
+          <w:ilvl w:val="1"/>
+          <w:numId w:val="2"/>
+        </w:numPr>
+        <w:spacing w:after="0" w:line="240" w:lineRule="auto"/>
+        <w:rPr>
+          <w:color w:val="0070C0"/>
+        </w:rPr>
+      </w:pPr>
+      <w:r>
+        <w:rPr>
+          <w:color w:val="0070C0"/>
+        </w:rPr>
+        <w:t>Ex: (10, “hello”, 200.3)</w:t>
+      </w:r>
+    </w:p>
+    <w:p>
+      <w:pPr>
+        <w:pStyle w:val="ListParagraph"/>
+        <w:numPr>
+          <w:ilvl w:val="0"/>
+          <w:numId w:val="2"/>
+        </w:numPr>
+        <w:spacing w:after="0" w:line="240" w:lineRule="auto"/>
+        <w:rPr>
+          <w:color w:val="FF0000"/>
+        </w:rPr>
+      </w:pPr>
+      <w:r>
+        <w:rPr>
+          <w:color w:val="FF0000"/>
+        </w:rPr>
+        <w:t>Sets (set)</w:t>
+      </w:r>
+    </w:p>
+    <w:p>
+      <w:pPr>
+        <w:pStyle w:val="ListParagraph"/>
+        <w:numPr>
+          <w:ilvl w:val="1"/>
+          <w:numId w:val="2"/>
+        </w:numPr>
+        <w:spacing w:after="0" w:line="240" w:lineRule="auto"/>
+        <w:rPr>
+          <w:color w:val="FF0000"/>
+        </w:rPr>
+      </w:pPr>
+      <w:r>
+        <w:rPr>
+          <w:color w:val="FF0000"/>
+        </w:rPr>
+        <w:t>Unordered collection of unique objects</w:t>
+      </w:r>
+    </w:p>
+    <w:p>
+      <w:pPr>
+        <w:pStyle w:val="ListParagraph"/>
+        <w:numPr>
+          <w:ilvl w:val="1"/>
+          <w:numId w:val="2"/>
+        </w:numPr>
+        <w:spacing w:after="0" w:line="240" w:lineRule="auto"/>
+        <w:rPr>
+          <w:color w:val="FF0000"/>
+        </w:rPr>
+      </w:pPr>
+      <w:r>
+        <w:rPr>
+          <w:color w:val="FF0000"/>
+        </w:rPr>
+        <w:t>Ex: {“a”, “b”}</w:t>
+      </w:r>
+    </w:p>
+    <w:p>
+      <w:pPr>
+        <w:pStyle w:val="ListParagraph"/>
+        <w:numPr>
+          <w:ilvl w:val="0"/>
+          <w:numId w:val="2"/>
+        </w:numPr>
+        <w:spacing w:after="0" w:line="240" w:lineRule="auto"/>
+        <w:rPr>
+          <w:color w:val="000000" w:themeColor="text1"/>
+        </w:rPr>
+      </w:pPr>
+      <w:r>
+        <w:rPr>
+          <w:color w:val="000000" w:themeColor="text1"/>
+        </w:rPr>
+        <w:t>Booleans (bool)</w:t>
+      </w:r>
+    </w:p>
+    <w:p>
+      <w:pPr>
+        <w:pStyle w:val="ListParagraph"/>
+        <w:numPr>
+          <w:ilvl w:val="1"/>
+          <w:numId w:val="2"/>
+        </w:numPr>
+        <w:spacing w:after="0" w:line="240" w:lineRule="auto"/>
+        <w:rPr>
+          <w:color w:val="000000" w:themeColor="text1"/>
+        </w:rPr>
+      </w:pPr>
+      <w:r>
+        <w:rPr>
+          <w:color w:val="000000" w:themeColor="text1"/>
+        </w:rPr>
+        <w:t>Logical value (true or false)</w:t>
+      </w:r>
+    </w:p>
+    <w:p>
+      <w:pPr>
+        <w:pStyle w:val="ListParagraph"/>
+        <w:numPr>
+          <w:ilvl w:val="1"/>
+          <w:numId w:val="2"/>
+        </w:numPr>
+        <w:spacing w:after="0" w:line="240" w:lineRule="auto"/>
+        <w:rPr>
+          <w:color w:val="000000" w:themeColor="text1"/>
+        </w:rPr>
+      </w:pPr>
+      <w:r>
+        <w:rPr>
+          <w:color w:val="000000" w:themeColor="text1"/>
+        </w:rPr>
+        <w:t>Ex: True</w:t>
+      </w:r>
+    </w:p>
+    <w:p>
+      <w:pPr>
+        <w:pStyle w:val="ListParagraph"/>
+        <w:spacing w:after="0" w:line="240" w:lineRule="auto"/>
+        <w:ind w:left="1440"/>
+      </w:pPr>
+    </w:p>
+    <w:p>
+      <w:pPr>
+        <w:spacing w:after="0" w:line="240" w:lineRule="auto"/>
+      </w:pPr>
+      <w:r>
+        <w:tab/>
+      </w:r>
     </w:p>
     <w:p>
       <w:pPr>
@@ -63,6 +717,243 @@
     </w:sectPr>
   </w:body>
 </w:document>
+</file>
+
+<file path=word/numbering.xml><?xml version="1.0" encoding="utf-8"?>
+<w:numbering xmlns:wpc="http://schemas.microsoft.com/office/word/2010/wordprocessingCanvas" xmlns:cx="http://schemas.microsoft.com/office/drawing/2014/chartex" xmlns:cx1="http://schemas.microsoft.com/office/drawing/2015/9/8/chartex" xmlns:cx2="http://schemas.microsoft.com/office/drawing/2015/10/21/chartex" xmlns:cx3="http://schemas.microsoft.com/office/drawing/2016/5/9/chartex" xmlns:cx4="http://schemas.microsoft.com/office/drawing/2016/5/10/chartex" xmlns:cx5="http://schemas.microsoft.com/office/drawing/2016/5/11/chartex" xmlns:cx6="http://schemas.microsoft.com/office/drawing/2016/5/12/chartex" xmlns:cx7="http://schemas.microsoft.com/office/drawing/2016/5/13/chartex" xmlns:cx8="http://schemas.microsoft.com/office/drawing/2016/5/14/chartex" xmlns:mc="http://schemas.openxmlformats.org/markup-compatibility/2006" xmlns:aink="http://schemas.microsoft.com/office/drawing/2016/ink" xmlns:am3d="http://schemas.microsoft.com/office/drawing/2017/model3d" xmlns:o="urn:schemas-microsoft-com:office:office" xmlns:oel="http://schemas.microsoft.com/office/2019/extlst" xmlns:r="http://schemas.openxmlformats.org/officeDocument/2006/relationships" xmlns:m="http://schemas.openxmlformats.org/officeDocument/2006/math" xmlns:v="urn:schemas-microsoft-com:vml" xmlns:wp14="http://schemas.microsoft.com/office/word/2010/wordprocessingDrawing" xmlns:wp="http://schemas.openxmlformats.org/drawingml/2006/wordprocessingDrawing" xmlns:w10="urn:schemas-microsoft-com:office:word" xmlns:w="http://schemas.openxmlformats.org/wordprocessingml/2006/main" xmlns:w14="http://schemas.microsoft.com/office/word/2010/wordml" xmlns:w15="http://schemas.microsoft.com/office/word/2012/wordml" xmlns:w16cex="http://schemas.microsoft.com/office/word/2018/wordml/cex" xmlns:w16cid="http://schemas.microsoft.com/office/word/2016/wordml/cid" xmlns:w16="http://schemas.microsoft.com/office/word/2018/wordml" xmlns:w16sdtdh="http://schemas.microsoft.com/office/word/2020/wordml/sdtdatahash" xmlns:w16se="http://schemas.microsoft.com/office/word/2015/wordml/symex" xmlns:wpg="http://schemas.microsoft.com/office/word/2010/wordprocessingGroup" xmlns:wpi="http://schemas.microsoft.com/office/word/2010/wordprocessingInk" xmlns:wne="http://schemas.microsoft.com/office/word/2006/wordml" xmlns:wps="http://schemas.microsoft.com/office/word/2010/wordprocessingShape" mc:Ignorable="w14 w15 w16se w16cid w16 w16cex w16sdtdh wp14">
+  <w:abstractNum w:abstractNumId="0" w15:restartNumberingAfterBreak="0">
+    <w:nsid w:val="0D8C6F89"/>
+    <w:multiLevelType w:val="hybridMultilevel"/>
+    <w:tmpl w:val="3440F1E8"/>
+    <w:lvl w:ilvl="0" w:tplc="04090001">
+      <w:start w:val="1"/>
+      <w:numFmt w:val="bullet"/>
+      <w:lvlText w:val=""/>
+      <w:lvlJc w:val="left"/>
+      <w:pPr>
+        <w:ind w:left="720" w:hanging="360"/>
+      </w:pPr>
+      <w:rPr>
+        <w:rFonts w:ascii="Symbol" w:hAnsi="Symbol" w:hint="default"/>
+      </w:rPr>
+    </w:lvl>
+    <w:lvl w:ilvl="1" w:tplc="04090003">
+      <w:start w:val="1"/>
+      <w:numFmt w:val="bullet"/>
+      <w:lvlText w:val="o"/>
+      <w:lvlJc w:val="left"/>
+      <w:pPr>
+        <w:ind w:left="1440" w:hanging="360"/>
+      </w:pPr>
+      <w:rPr>
+        <w:rFonts w:ascii="Courier New" w:hAnsi="Courier New" w:cs="Courier New" w:hint="default"/>
+      </w:rPr>
+    </w:lvl>
+    <w:lvl w:ilvl="2" w:tplc="04090005">
+      <w:start w:val="1"/>
+      <w:numFmt w:val="bullet"/>
+      <w:lvlText w:val=""/>
+      <w:lvlJc w:val="left"/>
+      <w:pPr>
+        <w:ind w:left="2160" w:hanging="360"/>
+      </w:pPr>
+      <w:rPr>
+        <w:rFonts w:ascii="Wingdings" w:hAnsi="Wingdings" w:hint="default"/>
+      </w:rPr>
+    </w:lvl>
+    <w:lvl w:ilvl="3" w:tplc="04090001" w:tentative="1">
+      <w:start w:val="1"/>
+      <w:numFmt w:val="bullet"/>
+      <w:lvlText w:val=""/>
+      <w:lvlJc w:val="left"/>
+      <w:pPr>
+        <w:ind w:left="2880" w:hanging="360"/>
+      </w:pPr>
+      <w:rPr>
+        <w:rFonts w:ascii="Symbol" w:hAnsi="Symbol" w:hint="default"/>
+      </w:rPr>
+    </w:lvl>
+    <w:lvl w:ilvl="4" w:tplc="04090003" w:tentative="1">
+      <w:start w:val="1"/>
+      <w:numFmt w:val="bullet"/>
+      <w:lvlText w:val="o"/>
+      <w:lvlJc w:val="left"/>
+      <w:pPr>
+        <w:ind w:left="3600" w:hanging="360"/>
+      </w:pPr>
+      <w:rPr>
+        <w:rFonts w:ascii="Courier New" w:hAnsi="Courier New" w:cs="Courier New" w:hint="default"/>
+      </w:rPr>
+    </w:lvl>
+    <w:lvl w:ilvl="5" w:tplc="04090005" w:tentative="1">
+      <w:start w:val="1"/>
+      <w:numFmt w:val="bullet"/>
+      <w:lvlText w:val=""/>
+      <w:lvlJc w:val="left"/>
+      <w:pPr>
+        <w:ind w:left="4320" w:hanging="360"/>
+      </w:pPr>
+      <w:rPr>
+        <w:rFonts w:ascii="Wingdings" w:hAnsi="Wingdings" w:hint="default"/>
+      </w:rPr>
+    </w:lvl>
+    <w:lvl w:ilvl="6" w:tplc="04090001" w:tentative="1">
+      <w:start w:val="1"/>
+      <w:numFmt w:val="bullet"/>
+      <w:lvlText w:val=""/>
+      <w:lvlJc w:val="left"/>
+      <w:pPr>
+        <w:ind w:left="5040" w:hanging="360"/>
+      </w:pPr>
+      <w:rPr>
+        <w:rFonts w:ascii="Symbol" w:hAnsi="Symbol" w:hint="default"/>
+      </w:rPr>
+    </w:lvl>
+    <w:lvl w:ilvl="7" w:tplc="04090003" w:tentative="1">
+      <w:start w:val="1"/>
+      <w:numFmt w:val="bullet"/>
+      <w:lvlText w:val="o"/>
+      <w:lvlJc w:val="left"/>
+      <w:pPr>
+        <w:ind w:left="5760" w:hanging="360"/>
+      </w:pPr>
+      <w:rPr>
+        <w:rFonts w:ascii="Courier New" w:hAnsi="Courier New" w:cs="Courier New" w:hint="default"/>
+      </w:rPr>
+    </w:lvl>
+    <w:lvl w:ilvl="8" w:tplc="04090005" w:tentative="1">
+      <w:start w:val="1"/>
+      <w:numFmt w:val="bullet"/>
+      <w:lvlText w:val=""/>
+      <w:lvlJc w:val="left"/>
+      <w:pPr>
+        <w:ind w:left="6480" w:hanging="360"/>
+      </w:pPr>
+      <w:rPr>
+        <w:rFonts w:ascii="Wingdings" w:hAnsi="Wingdings" w:hint="default"/>
+      </w:rPr>
+    </w:lvl>
+  </w:abstractNum>
+  <w:abstractNum w:abstractNumId="1" w15:restartNumberingAfterBreak="0">
+    <w:nsid w:val="24BE3AFB"/>
+    <w:multiLevelType w:val="hybridMultilevel"/>
+    <w:tmpl w:val="C5B441FA"/>
+    <w:lvl w:ilvl="0" w:tplc="04090001">
+      <w:start w:val="1"/>
+      <w:numFmt w:val="bullet"/>
+      <w:lvlText w:val=""/>
+      <w:lvlJc w:val="left"/>
+      <w:pPr>
+        <w:ind w:left="720" w:hanging="360"/>
+      </w:pPr>
+      <w:rPr>
+        <w:rFonts w:ascii="Symbol" w:hAnsi="Symbol" w:hint="default"/>
+      </w:rPr>
+    </w:lvl>
+    <w:lvl w:ilvl="1" w:tplc="04090003">
+      <w:start w:val="1"/>
+      <w:numFmt w:val="bullet"/>
+      <w:lvlText w:val="o"/>
+      <w:lvlJc w:val="left"/>
+      <w:pPr>
+        <w:ind w:left="1440" w:hanging="360"/>
+      </w:pPr>
+      <w:rPr>
+        <w:rFonts w:ascii="Courier New" w:hAnsi="Courier New" w:cs="Courier New" w:hint="default"/>
+      </w:rPr>
+    </w:lvl>
+    <w:lvl w:ilvl="2" w:tplc="04090005">
+      <w:start w:val="1"/>
+      <w:numFmt w:val="bullet"/>
+      <w:lvlText w:val=""/>
+      <w:lvlJc w:val="left"/>
+      <w:pPr>
+        <w:ind w:left="2160" w:hanging="360"/>
+      </w:pPr>
+      <w:rPr>
+        <w:rFonts w:ascii="Wingdings" w:hAnsi="Wingdings" w:hint="default"/>
+      </w:rPr>
+    </w:lvl>
+    <w:lvl w:ilvl="3" w:tplc="04090001" w:tentative="1">
+      <w:start w:val="1"/>
+      <w:numFmt w:val="bullet"/>
+      <w:lvlText w:val=""/>
+      <w:lvlJc w:val="left"/>
+      <w:pPr>
+        <w:ind w:left="2880" w:hanging="360"/>
+      </w:pPr>
+      <w:rPr>
+        <w:rFonts w:ascii="Symbol" w:hAnsi="Symbol" w:hint="default"/>
+      </w:rPr>
+    </w:lvl>
+    <w:lvl w:ilvl="4" w:tplc="04090003" w:tentative="1">
+      <w:start w:val="1"/>
+      <w:numFmt w:val="bullet"/>
+      <w:lvlText w:val="o"/>
+      <w:lvlJc w:val="left"/>
+      <w:pPr>
+        <w:ind w:left="3600" w:hanging="360"/>
+      </w:pPr>
+      <w:rPr>
+        <w:rFonts w:ascii="Courier New" w:hAnsi="Courier New" w:cs="Courier New" w:hint="default"/>
+      </w:rPr>
+    </w:lvl>
+    <w:lvl w:ilvl="5" w:tplc="04090005" w:tentative="1">
+      <w:start w:val="1"/>
+      <w:numFmt w:val="bullet"/>
+      <w:lvlText w:val=""/>
+      <w:lvlJc w:val="left"/>
+      <w:pPr>
+        <w:ind w:left="4320" w:hanging="360"/>
+      </w:pPr>
+      <w:rPr>
+        <w:rFonts w:ascii="Wingdings" w:hAnsi="Wingdings" w:hint="default"/>
+      </w:rPr>
+    </w:lvl>
+    <w:lvl w:ilvl="6" w:tplc="04090001" w:tentative="1">
+      <w:start w:val="1"/>
+      <w:numFmt w:val="bullet"/>
+      <w:lvlText w:val=""/>
+      <w:lvlJc w:val="left"/>
+      <w:pPr>
+        <w:ind w:left="5040" w:hanging="360"/>
+      </w:pPr>
+      <w:rPr>
+        <w:rFonts w:ascii="Symbol" w:hAnsi="Symbol" w:hint="default"/>
+      </w:rPr>
+    </w:lvl>
+    <w:lvl w:ilvl="7" w:tplc="04090003" w:tentative="1">
+      <w:start w:val="1"/>
+      <w:numFmt w:val="bullet"/>
+      <w:lvlText w:val="o"/>
+      <w:lvlJc w:val="left"/>
+      <w:pPr>
+        <w:ind w:left="5760" w:hanging="360"/>
+      </w:pPr>
+      <w:rPr>
+        <w:rFonts w:ascii="Courier New" w:hAnsi="Courier New" w:cs="Courier New" w:hint="default"/>
+      </w:rPr>
+    </w:lvl>
+    <w:lvl w:ilvl="8" w:tplc="04090005" w:tentative="1">
+      <w:start w:val="1"/>
+      <w:numFmt w:val="bullet"/>
+      <w:lvlText w:val=""/>
+      <w:lvlJc w:val="left"/>
+      <w:pPr>
+        <w:ind w:left="6480" w:hanging="360"/>
+      </w:pPr>
+      <w:rPr>
+        <w:rFonts w:ascii="Wingdings" w:hAnsi="Wingdings" w:hint="default"/>
+      </w:rPr>
+    </w:lvl>
+  </w:abstractNum>
+  <w:num w:numId="1" w16cid:durableId="1136600616">
+    <w:abstractNumId w:val="0"/>
+  </w:num>
+  <w:num w:numId="2" w16cid:durableId="1142652330">
+    <w:abstractNumId w:val="1"/>
+  </w:num>
+</w:numbering>
 </file>
 
 <file path=word/styles.xml><?xml version="1.0" encoding="utf-8"?>
@@ -491,6 +1382,17 @@
     <w:semiHidden/>
     <w:unhideWhenUsed/>
   </w:style>
+  <w:style w:type="paragraph" w:styleId="ListParagraph">
+    <w:name w:val="List Paragraph"/>
+    <w:basedOn w:val="Normal"/>
+    <w:uiPriority w:val="34"/>
+    <w:qFormat/>
+    <w:rsid w:val="00454D2A"/>
+    <w:pPr>
+      <w:ind w:left="720"/>
+      <w:contextualSpacing/>
+    </w:pPr>
+  </w:style>
 </w:styles>
 </file>
 

</xml_diff>